<commit_message>
Update Project Scope Statement.docx
</commit_message>
<xml_diff>
--- a/Project Management Documentation/Project Scope Statement.docx
+++ b/Project Management Documentation/Project Scope Statement.docx
@@ -1,6 +1,6 @@
 
 <file path=word/document.xml><?xml version="1.0" encoding="utf-8"?>
-<w:document xmlns:wpc="http://schemas.microsoft.com/office/word/2010/wordprocessingCanvas" xmlns:mc="http://schemas.openxmlformats.org/markup-compatibility/2006" xmlns:o="urn:schemas-microsoft-com:office:office" xmlns:r="http://schemas.openxmlformats.org/officeDocument/2006/relationships" xmlns:m="http://schemas.openxmlformats.org/officeDocument/2006/math" xmlns:v="urn:schemas-microsoft-com:vml" xmlns:wp14="http://schemas.microsoft.com/office/word/2010/wordprocessingDrawing" xmlns:wp="http://schemas.openxmlformats.org/drawingml/2006/wordprocessingDrawing" xmlns:w10="urn:schemas-microsoft-com:office:word" xmlns:w="http://schemas.openxmlformats.org/wordprocessingml/2006/main" xmlns:w14="http://schemas.microsoft.com/office/word/2010/wordml" xmlns:w15="http://schemas.microsoft.com/office/word/2012/wordml" xmlns:wpg="http://schemas.microsoft.com/office/word/2010/wordprocessingGroup" xmlns:wpi="http://schemas.microsoft.com/office/word/2010/wordprocessingInk" xmlns:wne="http://schemas.microsoft.com/office/word/2006/wordml" xmlns:wps="http://schemas.microsoft.com/office/word/2010/wordprocessingShape" mc:Ignorable="w14 w15 wp14">
+<w:document xmlns:wpc="http://schemas.microsoft.com/office/word/2010/wordprocessingCanvas" xmlns:cx="http://schemas.microsoft.com/office/drawing/2014/chartex" xmlns:cx1="http://schemas.microsoft.com/office/drawing/2015/9/8/chartex" xmlns:cx2="http://schemas.microsoft.com/office/drawing/2015/10/21/chartex" xmlns:cx3="http://schemas.microsoft.com/office/drawing/2016/5/9/chartex" xmlns:cx4="http://schemas.microsoft.com/office/drawing/2016/5/10/chartex" xmlns:cx5="http://schemas.microsoft.com/office/drawing/2016/5/11/chartex" xmlns:cx6="http://schemas.microsoft.com/office/drawing/2016/5/12/chartex" xmlns:cx7="http://schemas.microsoft.com/office/drawing/2016/5/13/chartex" xmlns:cx8="http://schemas.microsoft.com/office/drawing/2016/5/14/chartex" xmlns:mc="http://schemas.openxmlformats.org/markup-compatibility/2006" xmlns:aink="http://schemas.microsoft.com/office/drawing/2016/ink" xmlns:am3d="http://schemas.microsoft.com/office/drawing/2017/model3d" xmlns:o="urn:schemas-microsoft-com:office:office" xmlns:oel="http://schemas.microsoft.com/office/2019/extlst" xmlns:r="http://schemas.openxmlformats.org/officeDocument/2006/relationships" xmlns:m="http://schemas.openxmlformats.org/officeDocument/2006/math" xmlns:v="urn:schemas-microsoft-com:vml" xmlns:wp14="http://schemas.microsoft.com/office/word/2010/wordprocessingDrawing" xmlns:wp="http://schemas.openxmlformats.org/drawingml/2006/wordprocessingDrawing" xmlns:w10="urn:schemas-microsoft-com:office:word" xmlns:w="http://schemas.openxmlformats.org/wordprocessingml/2006/main" xmlns:w14="http://schemas.microsoft.com/office/word/2010/wordml" xmlns:w15="http://schemas.microsoft.com/office/word/2012/wordml" xmlns:w16cex="http://schemas.microsoft.com/office/word/2018/wordml/cex" xmlns:w16cid="http://schemas.microsoft.com/office/word/2016/wordml/cid" xmlns:w16="http://schemas.microsoft.com/office/word/2018/wordml" xmlns:w16sdtdh="http://schemas.microsoft.com/office/word/2020/wordml/sdtdatahash" xmlns:w16se="http://schemas.microsoft.com/office/word/2015/wordml/symex" xmlns:wpg="http://schemas.microsoft.com/office/word/2010/wordprocessingGroup" xmlns:wpi="http://schemas.microsoft.com/office/word/2010/wordprocessingInk" xmlns:wne="http://schemas.microsoft.com/office/word/2006/wordml" xmlns:wps="http://schemas.microsoft.com/office/word/2010/wordprocessingShape" mc:Ignorable="w14 w15 w16se w16cid w16 w16cex w16sdtdh wp14">
   <w:body>
     <w:tbl>
       <w:tblPr>
@@ -56,18 +56,7 @@
                 <w:sz w:val="28"/>
                 <w:szCs w:val="28"/>
               </w:rPr>
-              <w:t>PROJECT SC</w:t>
-            </w:r>
-            <w:bookmarkStart w:id="0" w:name="_GoBack"/>
-            <w:bookmarkEnd w:id="0"/>
-            <w:r>
-              <w:rPr>
-                <w:rFonts w:ascii="Arial" w:hAnsi="Arial" w:cs="Arial"/>
-                <w:b/>
-                <w:sz w:val="28"/>
-                <w:szCs w:val="28"/>
-              </w:rPr>
-              <w:t>OPE STATEMENT</w:t>
+              <w:t>PROJECT SCOPE STATEMENT</w:t>
             </w:r>
           </w:p>
         </w:tc>
@@ -248,7 +237,7 @@
               <w:rPr>
                 <w:rFonts w:ascii="Arial" w:hAnsi="Arial" w:cs="Arial"/>
               </w:rPr>
-              <w:t>Website</w:t>
+              <w:t>Recipe List Screen</w:t>
             </w:r>
           </w:p>
         </w:tc>
@@ -276,7 +265,19 @@
               <w:rPr>
                 <w:rFonts w:ascii="Arial" w:hAnsi="Arial" w:cs="Arial"/>
               </w:rPr>
-              <w:t>A website. It’ll have screens.</w:t>
+              <w:t xml:space="preserve">A </w:t>
+            </w:r>
+            <w:r>
+              <w:rPr>
+                <w:rFonts w:ascii="Arial" w:hAnsi="Arial" w:cs="Arial"/>
+              </w:rPr>
+              <w:t>screen that displays a comprehensive list of all the recipes in the game. Users should be able to filter the list using a variety of parameters including food type.</w:t>
+            </w:r>
+            <w:r>
+              <w:rPr>
+                <w:rFonts w:ascii="Arial" w:hAnsi="Arial" w:cs="Arial"/>
+              </w:rPr>
+              <w:t xml:space="preserve"> This list will be categorized for ease of browsing.</w:t>
             </w:r>
           </w:p>
         </w:tc>
@@ -306,6 +307,12 @@
                 <w:rFonts w:ascii="Arial" w:hAnsi="Arial" w:cs="Arial"/>
               </w:rPr>
             </w:pPr>
+            <w:r>
+              <w:rPr>
+                <w:rFonts w:ascii="Arial" w:hAnsi="Arial" w:cs="Arial"/>
+              </w:rPr>
+              <w:t>Recipe Detail Screen</w:t>
+            </w:r>
           </w:p>
         </w:tc>
         <w:tc>
@@ -328,6 +335,12 @@
                 <w:rFonts w:ascii="Arial" w:hAnsi="Arial" w:cs="Arial"/>
               </w:rPr>
             </w:pPr>
+            <w:r>
+              <w:rPr>
+                <w:rFonts w:ascii="Arial" w:hAnsi="Arial" w:cs="Arial"/>
+              </w:rPr>
+              <w:t>A screen that shows the name, ingredients, buff type, and any other relevant information about a recipe.</w:t>
+            </w:r>
           </w:p>
         </w:tc>
       </w:tr>
@@ -337,16 +350,16 @@
         </w:trPr>
         <w:tc>
           <w:tcPr>
-            <w:tcW w:w="9530" w:type="dxa"/>
-            <w:gridSpan w:val="2"/>
-            <w:shd w:val="clear" w:color="auto" w:fill="D9D9D9"/>
-            <w:tcMar>
-              <w:top w:w="100" w:type="dxa"/>
-              <w:left w:w="100" w:type="dxa"/>
-              <w:bottom w:w="100" w:type="dxa"/>
-              <w:right w:w="100" w:type="dxa"/>
-            </w:tcMar>
-            <w:vAlign w:val="bottom"/>
+            <w:tcW w:w="2460" w:type="dxa"/>
+            <w:tcBorders>
+              <w:right w:val="nil"/>
+            </w:tcBorders>
+            <w:tcMar>
+              <w:top w:w="100" w:type="dxa"/>
+              <w:left w:w="100" w:type="dxa"/>
+              <w:bottom w:w="100" w:type="dxa"/>
+              <w:right w:w="100" w:type="dxa"/>
+            </w:tcMar>
           </w:tcPr>
           <w:p>
             <w:pPr>
@@ -354,19 +367,41 @@
               <w:spacing w:after="0" w:line="240" w:lineRule="auto"/>
               <w:rPr>
                 <w:rFonts w:ascii="Arial" w:hAnsi="Arial" w:cs="Arial"/>
-                <w:b/>
-                <w:sz w:val="24"/>
-                <w:szCs w:val="24"/>
-              </w:rPr>
-            </w:pPr>
-            <w:r>
-              <w:rPr>
-                <w:rFonts w:ascii="Arial" w:hAnsi="Arial" w:cs="Arial"/>
-                <w:b/>
-                <w:sz w:val="24"/>
-                <w:szCs w:val="24"/>
-              </w:rPr>
-              <w:t>Project Exclusions</w:t>
+              </w:rPr>
+            </w:pPr>
+            <w:r>
+              <w:rPr>
+                <w:rFonts w:ascii="Arial" w:hAnsi="Arial" w:cs="Arial"/>
+              </w:rPr>
+              <w:t>Favourite Recipes Page</w:t>
+            </w:r>
+          </w:p>
+        </w:tc>
+        <w:tc>
+          <w:tcPr>
+            <w:tcW w:w="7070" w:type="dxa"/>
+            <w:tcBorders>
+              <w:left w:val="nil"/>
+            </w:tcBorders>
+            <w:tcMar>
+              <w:top w:w="100" w:type="dxa"/>
+              <w:left w:w="100" w:type="dxa"/>
+              <w:bottom w:w="100" w:type="dxa"/>
+              <w:right w:w="100" w:type="dxa"/>
+            </w:tcMar>
+          </w:tcPr>
+          <w:p>
+            <w:pPr>
+              <w:spacing w:after="0" w:line="240" w:lineRule="auto"/>
+              <w:rPr>
+                <w:rFonts w:ascii="Arial" w:hAnsi="Arial" w:cs="Arial"/>
+              </w:rPr>
+            </w:pPr>
+            <w:r>
+              <w:rPr>
+                <w:rFonts w:ascii="Arial" w:hAnsi="Arial" w:cs="Arial"/>
+              </w:rPr>
+              <w:t>A screen that displays all the recipes that users have favourited.</w:t>
             </w:r>
           </w:p>
         </w:tc>
@@ -377,8 +412,10 @@
         </w:trPr>
         <w:tc>
           <w:tcPr>
-            <w:tcW w:w="9530" w:type="dxa"/>
-            <w:gridSpan w:val="2"/>
+            <w:tcW w:w="2460" w:type="dxa"/>
+            <w:tcBorders>
+              <w:right w:val="nil"/>
+            </w:tcBorders>
             <w:tcMar>
               <w:top w:w="100" w:type="dxa"/>
               <w:left w:w="100" w:type="dxa"/>
@@ -398,21 +435,35 @@
               <w:rPr>
                 <w:rFonts w:ascii="Arial" w:hAnsi="Arial" w:cs="Arial"/>
               </w:rPr>
-              <w:t xml:space="preserve">No connectivity with the game (we’re not actually </w:t>
-            </w:r>
-            <w:proofErr w:type="spellStart"/>
-            <w:r>
-              <w:rPr>
-                <w:rFonts w:ascii="Arial" w:hAnsi="Arial" w:cs="Arial"/>
-              </w:rPr>
-              <w:t>modding</w:t>
-            </w:r>
-            <w:proofErr w:type="spellEnd"/>
-            <w:r>
-              <w:rPr>
-                <w:rFonts w:ascii="Arial" w:hAnsi="Arial" w:cs="Arial"/>
-              </w:rPr>
-              <w:t xml:space="preserve"> the game)</w:t>
+              <w:t>Login/Sign-Up Functionality</w:t>
+            </w:r>
+          </w:p>
+        </w:tc>
+        <w:tc>
+          <w:tcPr>
+            <w:tcW w:w="7070" w:type="dxa"/>
+            <w:tcBorders>
+              <w:left w:val="nil"/>
+            </w:tcBorders>
+            <w:tcMar>
+              <w:top w:w="100" w:type="dxa"/>
+              <w:left w:w="100" w:type="dxa"/>
+              <w:bottom w:w="100" w:type="dxa"/>
+              <w:right w:w="100" w:type="dxa"/>
+            </w:tcMar>
+          </w:tcPr>
+          <w:p>
+            <w:pPr>
+              <w:spacing w:after="0" w:line="240" w:lineRule="auto"/>
+              <w:rPr>
+                <w:rFonts w:ascii="Arial" w:hAnsi="Arial" w:cs="Arial"/>
+              </w:rPr>
+            </w:pPr>
+            <w:r>
+              <w:rPr>
+                <w:rFonts w:ascii="Arial" w:hAnsi="Arial" w:cs="Arial"/>
+              </w:rPr>
+              <w:t>Users can choose to make an account with the website so that they can view their favourite recipes. Users can still browse the Recipe List Screen if they choose not to make an account.</w:t>
             </w:r>
           </w:p>
         </w:tc>
@@ -425,12 +476,14 @@
           <w:tcPr>
             <w:tcW w:w="9530" w:type="dxa"/>
             <w:gridSpan w:val="2"/>
-            <w:tcMar>
-              <w:top w:w="100" w:type="dxa"/>
-              <w:left w:w="100" w:type="dxa"/>
-              <w:bottom w:w="100" w:type="dxa"/>
-              <w:right w:w="100" w:type="dxa"/>
-            </w:tcMar>
+            <w:shd w:val="clear" w:color="auto" w:fill="D9D9D9"/>
+            <w:tcMar>
+              <w:top w:w="100" w:type="dxa"/>
+              <w:left w:w="100" w:type="dxa"/>
+              <w:bottom w:w="100" w:type="dxa"/>
+              <w:right w:w="100" w:type="dxa"/>
+            </w:tcMar>
+            <w:vAlign w:val="bottom"/>
           </w:tcPr>
           <w:p>
             <w:pPr>
@@ -438,13 +491,83 @@
               <w:spacing w:after="0" w:line="240" w:lineRule="auto"/>
               <w:rPr>
                 <w:rFonts w:ascii="Arial" w:hAnsi="Arial" w:cs="Arial"/>
-              </w:rPr>
-            </w:pPr>
-            <w:r>
-              <w:rPr>
-                <w:rFonts w:ascii="Arial" w:hAnsi="Arial" w:cs="Arial"/>
-              </w:rPr>
-              <w:t>Cooking History</w:t>
+                <w:b/>
+                <w:sz w:val="24"/>
+                <w:szCs w:val="24"/>
+              </w:rPr>
+            </w:pPr>
+            <w:r>
+              <w:rPr>
+                <w:rFonts w:ascii="Arial" w:hAnsi="Arial" w:cs="Arial"/>
+                <w:b/>
+                <w:sz w:val="24"/>
+                <w:szCs w:val="24"/>
+              </w:rPr>
+              <w:t>Project Exclusions</w:t>
+            </w:r>
+          </w:p>
+        </w:tc>
+      </w:tr>
+      <w:tr>
+        <w:trPr>
+          <w:trHeight w:val="400"/>
+        </w:trPr>
+        <w:tc>
+          <w:tcPr>
+            <w:tcW w:w="9530" w:type="dxa"/>
+            <w:gridSpan w:val="2"/>
+            <w:tcMar>
+              <w:top w:w="100" w:type="dxa"/>
+              <w:left w:w="100" w:type="dxa"/>
+              <w:bottom w:w="100" w:type="dxa"/>
+              <w:right w:w="100" w:type="dxa"/>
+            </w:tcMar>
+          </w:tcPr>
+          <w:p>
+            <w:pPr>
+              <w:widowControl w:val="0"/>
+              <w:spacing w:after="0" w:line="240" w:lineRule="auto"/>
+              <w:rPr>
+                <w:rFonts w:ascii="Arial" w:hAnsi="Arial" w:cs="Arial"/>
+              </w:rPr>
+            </w:pPr>
+            <w:r>
+              <w:rPr>
+                <w:rFonts w:ascii="Arial" w:hAnsi="Arial" w:cs="Arial"/>
+              </w:rPr>
+              <w:t>We will not have connectivity with the game since we are not making modifications to the actual game files.</w:t>
+            </w:r>
+          </w:p>
+        </w:tc>
+      </w:tr>
+      <w:tr>
+        <w:trPr>
+          <w:trHeight w:val="400"/>
+        </w:trPr>
+        <w:tc>
+          <w:tcPr>
+            <w:tcW w:w="9530" w:type="dxa"/>
+            <w:gridSpan w:val="2"/>
+            <w:tcMar>
+              <w:top w:w="100" w:type="dxa"/>
+              <w:left w:w="100" w:type="dxa"/>
+              <w:bottom w:w="100" w:type="dxa"/>
+              <w:right w:w="100" w:type="dxa"/>
+            </w:tcMar>
+          </w:tcPr>
+          <w:p>
+            <w:pPr>
+              <w:widowControl w:val="0"/>
+              <w:spacing w:after="0" w:line="240" w:lineRule="auto"/>
+              <w:rPr>
+                <w:rFonts w:ascii="Arial" w:hAnsi="Arial" w:cs="Arial"/>
+              </w:rPr>
+            </w:pPr>
+            <w:r>
+              <w:rPr>
+                <w:rFonts w:ascii="Arial" w:hAnsi="Arial" w:cs="Arial"/>
+              </w:rPr>
+              <w:t>Users will not be able to view a history of all the dishes they have made in the game.</w:t>
             </w:r>
           </w:p>
         </w:tc>
@@ -462,7 +585,7 @@
 </file>
 
 <file path=word/styles.xml><?xml version="1.0" encoding="utf-8"?>
-<w:styles xmlns:mc="http://schemas.openxmlformats.org/markup-compatibility/2006" xmlns:r="http://schemas.openxmlformats.org/officeDocument/2006/relationships" xmlns:w="http://schemas.openxmlformats.org/wordprocessingml/2006/main" xmlns:w14="http://schemas.microsoft.com/office/word/2010/wordml" xmlns:w15="http://schemas.microsoft.com/office/word/2012/wordml" mc:Ignorable="w14 w15">
+<w:styles xmlns:mc="http://schemas.openxmlformats.org/markup-compatibility/2006" xmlns:r="http://schemas.openxmlformats.org/officeDocument/2006/relationships" xmlns:w="http://schemas.openxmlformats.org/wordprocessingml/2006/main" xmlns:w14="http://schemas.microsoft.com/office/word/2010/wordml" xmlns:w15="http://schemas.microsoft.com/office/word/2012/wordml" xmlns:w16cex="http://schemas.microsoft.com/office/word/2018/wordml/cex" xmlns:w16cid="http://schemas.microsoft.com/office/word/2016/wordml/cid" xmlns:w16="http://schemas.microsoft.com/office/word/2018/wordml" xmlns:w16sdtdh="http://schemas.microsoft.com/office/word/2020/wordml/sdtdatahash" xmlns:w16se="http://schemas.microsoft.com/office/word/2015/wordml/symex" mc:Ignorable="w14 w15 w16se w16cid w16 w16cex w16sdtdh">
   <w:docDefaults>
     <w:rPrDefault>
       <w:rPr>
@@ -478,7 +601,7 @@
       </w:pPr>
     </w:pPrDefault>
   </w:docDefaults>
-  <w:latentStyles w:defLockedState="0" w:defUIPriority="99" w:defSemiHidden="0" w:defUnhideWhenUsed="0" w:defQFormat="0" w:count="371">
+  <w:latentStyles w:defLockedState="0" w:defUIPriority="99" w:defSemiHidden="0" w:defUnhideWhenUsed="0" w:defQFormat="0" w:count="376">
     <w:lsdException w:name="Normal" w:uiPriority="0" w:qFormat="1"/>
     <w:lsdException w:name="heading 1" w:uiPriority="9" w:qFormat="1"/>
     <w:lsdException w:name="heading 2" w:semiHidden="1" w:uiPriority="9" w:unhideWhenUsed="1" w:qFormat="1"/>
@@ -850,6 +973,11 @@
     <w:lsdException w:name="List Table 5 Dark Accent 6" w:uiPriority="50"/>
     <w:lsdException w:name="List Table 6 Colorful Accent 6" w:uiPriority="51"/>
     <w:lsdException w:name="List Table 7 Colorful Accent 6" w:uiPriority="52"/>
+    <w:lsdException w:name="Mention" w:semiHidden="1" w:unhideWhenUsed="1"/>
+    <w:lsdException w:name="Smart Hyperlink" w:semiHidden="1" w:unhideWhenUsed="1"/>
+    <w:lsdException w:name="Hashtag" w:semiHidden="1" w:unhideWhenUsed="1"/>
+    <w:lsdException w:name="Unresolved Mention" w:semiHidden="1" w:unhideWhenUsed="1"/>
+    <w:lsdException w:name="Smart Link" w:semiHidden="1" w:unhideWhenUsed="1"/>
   </w:latentStyles>
   <w:style w:type="paragraph" w:default="1" w:styleId="Normal">
     <w:name w:val="Normal"/>

</xml_diff>